<commit_message>
Second commit - add partial + other changes
</commit_message>
<xml_diff>
--- a/Terminal code for NationalParks.docx
+++ b/Terminal code for NationalParks.docx
@@ -5128,10 +5128,15 @@
         <w:pStyle w:val="Normal"/>
         <w:bidi w:val="0"/>
         <w:jc w:val="left"/>
-        <w:rPr/>
-      </w:pPr>
-      <w:r>
-        <w:rPr/>
+        <w:rPr>
+          <w:highlight w:val="none"/>
+          <w:shd w:fill="FFFF00" w:val="clear"/>
+        </w:rPr>
+      </w:pPr>
+      <w:r>
+        <w:rPr>
+          <w:shd w:fill="FFFF00" w:val="clear"/>
+        </w:rPr>
         <w:t>mike@mike-SEi:~/MikeWardProjects/PrMW01/NationalParks$ rails generate controller NationalParks index by_state</w:t>
       </w:r>
     </w:p>
@@ -5332,10 +5337,15 @@
         <w:pStyle w:val="Normal"/>
         <w:bidi w:val="0"/>
         <w:jc w:val="left"/>
-        <w:rPr/>
-      </w:pPr>
-      <w:r>
-        <w:rPr/>
+        <w:rPr>
+          <w:highlight w:val="none"/>
+          <w:shd w:fill="FFFF00" w:val="clear"/>
+        </w:rPr>
+      </w:pPr>
+      <w:r>
+        <w:rPr>
+          <w:shd w:fill="FFFF00" w:val="clear"/>
+        </w:rPr>
         <w:t>mike@mike-SEi:~/MikeWardProjects/PrMW01/NationalParks$ rails routes</w:t>
       </w:r>
     </w:p>
@@ -5352,6 +5362,601 @@
       </w:r>
       <w:r>
         <w:rPr/>
+        <w:t xml:space="preserve">Prefix Verb   URI Pattern                                                                                       </w:t>
+      </w:r>
+      <w:r>
+        <w:rPr>
+          <w:shd w:fill="FFDBB6" w:val="clear"/>
+        </w:rPr>
+        <w:t>Controller#Action</w:t>
+      </w:r>
+    </w:p>
+    <w:p>
+      <w:pPr>
+        <w:pStyle w:val="Normal"/>
+        <w:bidi w:val="0"/>
+        <w:jc w:val="left"/>
+        <w:rPr/>
+      </w:pPr>
+      <w:r>
+        <w:rPr>
+          <w:shd w:fill="FFDBB6" w:val="clear"/>
+        </w:rPr>
+        <w:t xml:space="preserve">                    </w:t>
+      </w:r>
+      <w:r>
+        <w:rPr>
+          <w:shd w:fill="FFDBB6" w:val="clear"/>
+        </w:rPr>
+        <w:t xml:space="preserve">national_parks_index GET    /national_parks/index(.:format)        </w:t>
+      </w:r>
+      <w:r>
+        <w:rPr/>
+        <w:t xml:space="preserve">                                                           </w:t>
+      </w:r>
+      <w:r>
+        <w:rPr>
+          <w:shd w:fill="FFDBB6" w:val="clear"/>
+        </w:rPr>
+        <w:t>national_parks#index</w:t>
+      </w:r>
+    </w:p>
+    <w:p>
+      <w:pPr>
+        <w:pStyle w:val="Normal"/>
+        <w:bidi w:val="0"/>
+        <w:jc w:val="left"/>
+        <w:rPr/>
+      </w:pPr>
+      <w:r>
+        <w:rPr>
+          <w:shd w:fill="FFDBB6" w:val="clear"/>
+        </w:rPr>
+        <w:t xml:space="preserve">                 </w:t>
+      </w:r>
+      <w:r>
+        <w:rPr>
+          <w:shd w:fill="FFDBB6" w:val="clear"/>
+        </w:rPr>
+        <w:t xml:space="preserve">national_parks_by_state GET    /national_parks/by_state(.:format)             </w:t>
+      </w:r>
+      <w:r>
+        <w:rPr/>
+        <w:t xml:space="preserve">                                                   national_parks#by_state</w:t>
+      </w:r>
+    </w:p>
+    <w:p>
+      <w:pPr>
+        <w:pStyle w:val="Normal"/>
+        <w:bidi w:val="0"/>
+        <w:jc w:val="left"/>
+        <w:rPr/>
+      </w:pPr>
+      <w:r>
+        <w:rPr/>
+        <w:t xml:space="preserve">        </w:t>
+      </w:r>
+      <w:r>
+        <w:rPr/>
+        <w:t>turbo_recede_historical_location GET    /recede_historical_location(.:format)                                                             turbo/native/navigation#recede</w:t>
+      </w:r>
+    </w:p>
+    <w:p>
+      <w:pPr>
+        <w:pStyle w:val="Normal"/>
+        <w:bidi w:val="0"/>
+        <w:jc w:val="left"/>
+        <w:rPr/>
+      </w:pPr>
+      <w:r>
+        <w:rPr/>
+        <w:t xml:space="preserve">        </w:t>
+      </w:r>
+      <w:r>
+        <w:rPr/>
+        <w:t>turbo_resume_historical_location GET    /resume_historical_location(.:format)                                                             turbo/native/navigation#resume</w:t>
+      </w:r>
+    </w:p>
+    <w:p>
+      <w:pPr>
+        <w:pStyle w:val="Normal"/>
+        <w:bidi w:val="0"/>
+        <w:jc w:val="left"/>
+        <w:rPr/>
+      </w:pPr>
+      <w:r>
+        <w:rPr/>
+        <w:t xml:space="preserve">       </w:t>
+      </w:r>
+      <w:r>
+        <w:rPr/>
+        <w:t>turbo_refresh_historical_location GET    /refresh_historical_location(.:format)                                                            turbo/native/navigation#refresh</w:t>
+      </w:r>
+    </w:p>
+    <w:p>
+      <w:pPr>
+        <w:pStyle w:val="Normal"/>
+        <w:bidi w:val="0"/>
+        <w:jc w:val="left"/>
+        <w:rPr/>
+      </w:pPr>
+      <w:r>
+        <w:rPr/>
+        <w:t xml:space="preserve">           </w:t>
+      </w:r>
+      <w:r>
+        <w:rPr/>
+        <w:t>rails_postmark_inbound_emails POST   /rails/action_mailbox/postmark/inbound_emails(.:format)                                           action_mailbox/ingresses/postmark/inbound_emails#create</w:t>
+      </w:r>
+    </w:p>
+    <w:p>
+      <w:pPr>
+        <w:pStyle w:val="Normal"/>
+        <w:bidi w:val="0"/>
+        <w:jc w:val="left"/>
+        <w:rPr/>
+      </w:pPr>
+      <w:r>
+        <w:rPr/>
+        <w:t xml:space="preserve">              </w:t>
+      </w:r>
+      <w:r>
+        <w:rPr/>
+        <w:t>rails_relay_inbound_emails POST   /rails/action_mailbox/relay/inbound_emails(.:format)                                              action_mailbox/ingresses/relay/inbound_emails#create</w:t>
+      </w:r>
+    </w:p>
+    <w:p>
+      <w:pPr>
+        <w:pStyle w:val="Normal"/>
+        <w:bidi w:val="0"/>
+        <w:jc w:val="left"/>
+        <w:rPr/>
+      </w:pPr>
+      <w:r>
+        <w:rPr/>
+        <w:t xml:space="preserve">           </w:t>
+      </w:r>
+      <w:r>
+        <w:rPr/>
+        <w:t>rails_sendgrid_inbound_emails POST   /rails/action_mailbox/sendgrid/inbound_emails(.:format)                                           action_mailbox/ingresses/sendgrid/inbound_emails#create</w:t>
+      </w:r>
+    </w:p>
+    <w:p>
+      <w:pPr>
+        <w:pStyle w:val="Normal"/>
+        <w:bidi w:val="0"/>
+        <w:jc w:val="left"/>
+        <w:rPr/>
+      </w:pPr>
+      <w:r>
+        <w:rPr/>
+        <w:t xml:space="preserve">     </w:t>
+      </w:r>
+      <w:r>
+        <w:rPr/>
+        <w:t>rails_mandrill_inbound_health_check GET    /rails/action_mailbox/mandrill/inbound_emails(.:format)                                           action_mailbox/ingresses/mandrill/inbound_emails#health_check</w:t>
+      </w:r>
+    </w:p>
+    <w:p>
+      <w:pPr>
+        <w:pStyle w:val="Normal"/>
+        <w:bidi w:val="0"/>
+        <w:jc w:val="left"/>
+        <w:rPr/>
+      </w:pPr>
+      <w:r>
+        <w:rPr/>
+        <w:t xml:space="preserve">           </w:t>
+      </w:r>
+      <w:r>
+        <w:rPr/>
+        <w:t>rails_mandrill_inbound_emails POST   /rails/action_mailbox/mandrill/inbound_emails(.:format)                                           action_mailbox/ingresses/mandrill/inbound_emails#create</w:t>
+      </w:r>
+    </w:p>
+    <w:p>
+      <w:pPr>
+        <w:pStyle w:val="Normal"/>
+        <w:bidi w:val="0"/>
+        <w:jc w:val="left"/>
+        <w:rPr/>
+      </w:pPr>
+      <w:r>
+        <w:rPr/>
+        <w:t xml:space="preserve">            </w:t>
+      </w:r>
+      <w:r>
+        <w:rPr/>
+        <w:t>rails_mailgun_inbound_emails POST   /rails/action_mailbox/mailgun/inbound_emails/mime(.:format)                                       action_mailbox/ingresses/mailgun/inbound_emails#create</w:t>
+      </w:r>
+    </w:p>
+    <w:p>
+      <w:pPr>
+        <w:pStyle w:val="Normal"/>
+        <w:bidi w:val="0"/>
+        <w:jc w:val="left"/>
+        <w:rPr/>
+      </w:pPr>
+      <w:r>
+        <w:rPr/>
+        <w:t xml:space="preserve">          </w:t>
+      </w:r>
+      <w:r>
+        <w:rPr/>
+        <w:t>rails_conductor_inbound_emails GET    /rails/conductor/action_mailbox/inbound_emails(.:format)                                          rails/conductor/action_mailbox/inbound_emails#index</w:t>
+      </w:r>
+    </w:p>
+    <w:p>
+      <w:pPr>
+        <w:pStyle w:val="Normal"/>
+        <w:bidi w:val="0"/>
+        <w:jc w:val="left"/>
+        <w:rPr/>
+      </w:pPr>
+      <w:r>
+        <w:rPr/>
+        <w:t xml:space="preserve">                                         </w:t>
+      </w:r>
+      <w:r>
+        <w:rPr/>
+        <w:t>POST   /rails/conductor/action_mailbox/inbound_emails(.:format)                                          rails/conductor/action_mailbox/inbound_emails#create</w:t>
+      </w:r>
+    </w:p>
+    <w:p>
+      <w:pPr>
+        <w:pStyle w:val="Normal"/>
+        <w:bidi w:val="0"/>
+        <w:jc w:val="left"/>
+        <w:rPr/>
+      </w:pPr>
+      <w:r>
+        <w:rPr/>
+        <w:t xml:space="preserve">       </w:t>
+      </w:r>
+      <w:r>
+        <w:rPr/>
+        <w:t>new_rails_conductor_inbound_email GET    /rails/conductor/action_mailbox/inbound_emails/new(.:format)                                      rails/conductor/action_mailbox/inbound_emails#new</w:t>
+      </w:r>
+    </w:p>
+    <w:p>
+      <w:pPr>
+        <w:pStyle w:val="Normal"/>
+        <w:bidi w:val="0"/>
+        <w:jc w:val="left"/>
+        <w:rPr/>
+      </w:pPr>
+      <w:r>
+        <w:rPr/>
+        <w:t xml:space="preserve">      </w:t>
+      </w:r>
+      <w:r>
+        <w:rPr/>
+        <w:t>edit_rails_conductor_inbound_email GET    /rails/conductor/action_mailbox/inbound_emails/:id/edit(.:format)                                 rails/conductor/action_mailbox/inbound_emails#edit</w:t>
+      </w:r>
+    </w:p>
+    <w:p>
+      <w:pPr>
+        <w:pStyle w:val="Normal"/>
+        <w:bidi w:val="0"/>
+        <w:jc w:val="left"/>
+        <w:rPr/>
+      </w:pPr>
+      <w:r>
+        <w:rPr/>
+        <w:t xml:space="preserve">           </w:t>
+      </w:r>
+      <w:r>
+        <w:rPr/>
+        <w:t>rails_conductor_inbound_email GET    /rails/conductor/action_mailbox/inbound_emails/:id(.:format)                                      rails/conductor/action_mailbox/inbound_emails#show</w:t>
+      </w:r>
+    </w:p>
+    <w:p>
+      <w:pPr>
+        <w:pStyle w:val="Normal"/>
+        <w:bidi w:val="0"/>
+        <w:jc w:val="left"/>
+        <w:rPr/>
+      </w:pPr>
+      <w:r>
+        <w:rPr/>
+        <w:t xml:space="preserve">                                         </w:t>
+      </w:r>
+      <w:r>
+        <w:rPr/>
+        <w:t>PATCH  /rails/conductor/action_mailbox/inbound_emails/:id(.:format)                                      rails/conductor/action_mailbox/inbound_emails#update</w:t>
+      </w:r>
+    </w:p>
+    <w:p>
+      <w:pPr>
+        <w:pStyle w:val="Normal"/>
+        <w:bidi w:val="0"/>
+        <w:jc w:val="left"/>
+        <w:rPr/>
+      </w:pPr>
+      <w:r>
+        <w:rPr/>
+        <w:t xml:space="preserve">                                         </w:t>
+      </w:r>
+      <w:r>
+        <w:rPr/>
+        <w:t>PUT    /rails/conductor/action_mailbox/inbound_emails/:id(.:format)                                      rails/conductor/action_mailbox/inbound_emails#update</w:t>
+      </w:r>
+    </w:p>
+    <w:p>
+      <w:pPr>
+        <w:pStyle w:val="Normal"/>
+        <w:bidi w:val="0"/>
+        <w:jc w:val="left"/>
+        <w:rPr/>
+      </w:pPr>
+      <w:r>
+        <w:rPr/>
+        <w:t xml:space="preserve">                                         </w:t>
+      </w:r>
+      <w:r>
+        <w:rPr/>
+        <w:t>DELETE /rails/conductor/action_mailbox/inbound_emails/:id(.:format)                                      rails/conductor/action_mailbox/inbound_emails#destroy</w:t>
+      </w:r>
+    </w:p>
+    <w:p>
+      <w:pPr>
+        <w:pStyle w:val="Normal"/>
+        <w:bidi w:val="0"/>
+        <w:jc w:val="left"/>
+        <w:rPr/>
+      </w:pPr>
+      <w:r>
+        <w:rPr/>
+        <w:t>new_rails_conductor_inbound_email_source GET    /rails/conductor/action_mailbox/inbound_emails/sources/new(.:format)                              rails/conductor/action_mailbox/inbound_emails/sources#new</w:t>
+      </w:r>
+    </w:p>
+    <w:p>
+      <w:pPr>
+        <w:pStyle w:val="Normal"/>
+        <w:bidi w:val="0"/>
+        <w:jc w:val="left"/>
+        <w:rPr/>
+      </w:pPr>
+      <w:r>
+        <w:rPr/>
+        <w:t xml:space="preserve">   </w:t>
+      </w:r>
+      <w:r>
+        <w:rPr/>
+        <w:t>rails_conductor_inbound_email_sources POST   /rails/conductor/action_mailbox/inbound_emails/sources(.:format)                                  rails/conductor/action_mailbox/inbound_emails/sources#create</w:t>
+      </w:r>
+    </w:p>
+    <w:p>
+      <w:pPr>
+        <w:pStyle w:val="Normal"/>
+        <w:bidi w:val="0"/>
+        <w:jc w:val="left"/>
+        <w:rPr/>
+      </w:pPr>
+      <w:r>
+        <w:rPr/>
+        <w:t xml:space="preserve">   </w:t>
+      </w:r>
+      <w:r>
+        <w:rPr/>
+        <w:t>rails_conductor_inbound_email_reroute POST   /rails/conductor/action_mailbox/:inbound_email_id/reroute(.:format)                               rails/conductor/action_mailbox/reroutes#create</w:t>
+      </w:r>
+    </w:p>
+    <w:p>
+      <w:pPr>
+        <w:pStyle w:val="Normal"/>
+        <w:bidi w:val="0"/>
+        <w:jc w:val="left"/>
+        <w:rPr/>
+      </w:pPr>
+      <w:r>
+        <w:rPr/>
+        <w:t>rails_conductor_inbound_email_incinerate POST   /rails/conductor/action_mailbox/:inbound_email_id/incinerate(.:format)                            rails/conductor/action_mailbox/incinerates#create</w:t>
+      </w:r>
+    </w:p>
+    <w:p>
+      <w:pPr>
+        <w:pStyle w:val="Normal"/>
+        <w:bidi w:val="0"/>
+        <w:jc w:val="left"/>
+        <w:rPr/>
+      </w:pPr>
+      <w:r>
+        <w:rPr/>
+        <w:t xml:space="preserve">                      </w:t>
+      </w:r>
+      <w:r>
+        <w:rPr/>
+        <w:t>rails_service_blob GET    /rails/active_storage/blobs/redirect/:signed_id/*filename(.:format)                               active_storage/blobs/redirect#show</w:t>
+      </w:r>
+    </w:p>
+    <w:p>
+      <w:pPr>
+        <w:pStyle w:val="Normal"/>
+        <w:bidi w:val="0"/>
+        <w:jc w:val="left"/>
+        <w:rPr/>
+      </w:pPr>
+      <w:r>
+        <w:rPr/>
+        <w:t xml:space="preserve">                </w:t>
+      </w:r>
+      <w:r>
+        <w:rPr/>
+        <w:t>rails_service_blob_proxy GET    /rails/active_storage/blobs/proxy/:signed_id/*filename(.:format)                                  active_storage/blobs/proxy#show</w:t>
+      </w:r>
+    </w:p>
+    <w:p>
+      <w:pPr>
+        <w:pStyle w:val="Normal"/>
+        <w:bidi w:val="0"/>
+        <w:jc w:val="left"/>
+        <w:rPr/>
+      </w:pPr>
+      <w:r>
+        <w:rPr/>
+        <w:t xml:space="preserve">                                         </w:t>
+      </w:r>
+      <w:r>
+        <w:rPr/>
+        <w:t>GET    /rails/active_storage/blobs/:signed_id/*filename(.:format)                                        active_storage/blobs/redirect#show</w:t>
+      </w:r>
+    </w:p>
+    <w:p>
+      <w:pPr>
+        <w:pStyle w:val="Normal"/>
+        <w:bidi w:val="0"/>
+        <w:jc w:val="left"/>
+        <w:rPr/>
+      </w:pPr>
+      <w:r>
+        <w:rPr/>
+        <w:t xml:space="preserve">               </w:t>
+      </w:r>
+      <w:r>
+        <w:rPr/>
+        <w:t>rails_blob_representation GET    /rails/active_storage/representations/redirect/:signed_blob_id/:variation_key/*filename(.:format) active_storage/representations/redirect#show</w:t>
+      </w:r>
+    </w:p>
+    <w:p>
+      <w:pPr>
+        <w:pStyle w:val="Normal"/>
+        <w:bidi w:val="0"/>
+        <w:jc w:val="left"/>
+        <w:rPr/>
+      </w:pPr>
+      <w:r>
+        <w:rPr/>
+        <w:t xml:space="preserve">         </w:t>
+      </w:r>
+      <w:r>
+        <w:rPr/>
+        <w:t>rails_blob_representation_proxy GET    /rails/active_storage/representations/proxy/:signed_blob_id/:variation_key/*filename(.:format)    active_storage/representations/proxy#show</w:t>
+      </w:r>
+    </w:p>
+    <w:p>
+      <w:pPr>
+        <w:pStyle w:val="Normal"/>
+        <w:bidi w:val="0"/>
+        <w:jc w:val="left"/>
+        <w:rPr/>
+      </w:pPr>
+      <w:r>
+        <w:rPr/>
+        <w:t xml:space="preserve">                                         </w:t>
+      </w:r>
+      <w:r>
+        <w:rPr/>
+        <w:t>GET    /rails/active_storage/representations/:signed_blob_id/:variation_key/*filename(.:format)          active_storage/representations/redirect#show</w:t>
+      </w:r>
+    </w:p>
+    <w:p>
+      <w:pPr>
+        <w:pStyle w:val="Normal"/>
+        <w:bidi w:val="0"/>
+        <w:jc w:val="left"/>
+        <w:rPr/>
+      </w:pPr>
+      <w:r>
+        <w:rPr/>
+        <w:t xml:space="preserve">                      </w:t>
+      </w:r>
+      <w:r>
+        <w:rPr/>
+        <w:t>rails_disk_service GET    /rails/active_storage/disk/:encoded_key/*filename(.:format)                                       active_storage/disk#show</w:t>
+      </w:r>
+    </w:p>
+    <w:p>
+      <w:pPr>
+        <w:pStyle w:val="Normal"/>
+        <w:bidi w:val="0"/>
+        <w:jc w:val="left"/>
+        <w:rPr/>
+      </w:pPr>
+      <w:r>
+        <w:rPr/>
+        <w:t xml:space="preserve">               </w:t>
+      </w:r>
+      <w:r>
+        <w:rPr/>
+        <w:t>update_rails_disk_service PUT    /rails/active_storage/disk/:encoded_token(.:format)                                               active_storage/disk#update</w:t>
+      </w:r>
+    </w:p>
+    <w:p>
+      <w:pPr>
+        <w:pStyle w:val="Normal"/>
+        <w:bidi w:val="0"/>
+        <w:jc w:val="left"/>
+        <w:rPr/>
+      </w:pPr>
+      <w:r>
+        <w:rPr/>
+        <w:t xml:space="preserve">                    </w:t>
+      </w:r>
+      <w:r>
+        <w:rPr/>
+        <w:t>rails_direct_uploads POST   /rails/active_storage/direct_uploads(.:format)                                                    active_storage/direct_uploads#create</w:t>
+      </w:r>
+    </w:p>
+    <w:p>
+      <w:pPr>
+        <w:pStyle w:val="Normal"/>
+        <w:bidi w:val="0"/>
+        <w:jc w:val="left"/>
+        <w:rPr/>
+      </w:pPr>
+      <w:r>
+        <w:rPr/>
+        <w:t xml:space="preserve">mike@mike-SEi:~/MikeWardProjects/PrMW01/NationalParks$ </w:t>
+      </w:r>
+    </w:p>
+    <w:p>
+      <w:pPr>
+        <w:pStyle w:val="Normal"/>
+        <w:bidi w:val="0"/>
+        <w:jc w:val="left"/>
+        <w:rPr/>
+      </w:pPr>
+      <w:r>
+        <w:rPr/>
+      </w:r>
+    </w:p>
+    <w:p>
+      <w:pPr>
+        <w:pStyle w:val="Normal"/>
+        <w:bidi w:val="0"/>
+        <w:jc w:val="left"/>
+        <w:rPr/>
+      </w:pPr>
+      <w:r>
+        <w:rPr/>
+        <w:t>SECOND RAILS ROUTES RUN AFTER ROOTING</w:t>
+      </w:r>
+    </w:p>
+    <w:p>
+      <w:pPr>
+        <w:pStyle w:val="Normal"/>
+        <w:bidi w:val="0"/>
+        <w:jc w:val="left"/>
+        <w:rPr/>
+      </w:pPr>
+      <w:r>
+        <w:rPr/>
+        <w:t>mike@mike-SEi:~/MikeWardProjects/PrMW01/NationalParks$ rails routes</w:t>
+      </w:r>
+    </w:p>
+    <w:p>
+      <w:pPr>
+        <w:pStyle w:val="Normal"/>
+        <w:bidi w:val="0"/>
+        <w:jc w:val="left"/>
+        <w:rPr/>
+      </w:pPr>
+      <w:r>
+        <w:rPr/>
+        <w:t xml:space="preserve">                                  </w:t>
+      </w:r>
+      <w:r>
+        <w:rPr/>
         <w:t>Prefix Verb   URI Pattern                                                                                       Controller#Action</w:t>
       </w:r>
     </w:p>
@@ -5364,498 +5969,498 @@
       </w:pPr>
       <w:r>
         <w:rPr/>
+        <w:t xml:space="preserve">                                    </w:t>
+      </w:r>
+      <w:r>
+        <w:rPr/>
+        <w:t>root GET    /                                                                                                 national_parks#index</w:t>
+      </w:r>
+    </w:p>
+    <w:p>
+      <w:pPr>
+        <w:pStyle w:val="Normal"/>
+        <w:bidi w:val="0"/>
+        <w:jc w:val="left"/>
+        <w:rPr/>
+      </w:pPr>
+      <w:r>
+        <w:rPr/>
+        <w:t xml:space="preserve">                 </w:t>
+      </w:r>
+      <w:r>
+        <w:rPr/>
+        <w:t>national_parks_by_state GET    /national_parks/by_state(.:format)                                                                national_parks#by_state</w:t>
+      </w:r>
+    </w:p>
+    <w:p>
+      <w:pPr>
+        <w:pStyle w:val="Normal"/>
+        <w:bidi w:val="0"/>
+        <w:jc w:val="left"/>
+        <w:rPr/>
+      </w:pPr>
+      <w:r>
+        <w:rPr/>
+        <w:t xml:space="preserve">        </w:t>
+      </w:r>
+      <w:r>
+        <w:rPr/>
+        <w:t>turbo_recede_historical_location GET    /recede_historical_location(.:format)                                                             turbo/native/navigation#recede</w:t>
+      </w:r>
+    </w:p>
+    <w:p>
+      <w:pPr>
+        <w:pStyle w:val="Normal"/>
+        <w:bidi w:val="0"/>
+        <w:jc w:val="left"/>
+        <w:rPr/>
+      </w:pPr>
+      <w:r>
+        <w:rPr/>
+        <w:t xml:space="preserve">        </w:t>
+      </w:r>
+      <w:r>
+        <w:rPr/>
+        <w:t>turbo_resume_historical_location GET    /resume_historical_location(.:format)                                                             turbo/native/navigation#resume</w:t>
+      </w:r>
+    </w:p>
+    <w:p>
+      <w:pPr>
+        <w:pStyle w:val="Normal"/>
+        <w:bidi w:val="0"/>
+        <w:jc w:val="left"/>
+        <w:rPr/>
+      </w:pPr>
+      <w:r>
+        <w:rPr/>
+        <w:t xml:space="preserve">       </w:t>
+      </w:r>
+      <w:r>
+        <w:rPr/>
+        <w:t>turbo_refresh_historical_location GET    /refresh_historical_location(.:format)                                                            turbo/native/navigation#refresh</w:t>
+      </w:r>
+    </w:p>
+    <w:p>
+      <w:pPr>
+        <w:pStyle w:val="Normal"/>
+        <w:bidi w:val="0"/>
+        <w:jc w:val="left"/>
+        <w:rPr/>
+      </w:pPr>
+      <w:r>
+        <w:rPr/>
+        <w:t xml:space="preserve">           </w:t>
+      </w:r>
+      <w:r>
+        <w:rPr/>
+        <w:t>rails_postmark_inbound_emails POST   /rails/action_mailbox/postmark/inbound_emails(.:format)                                           action_mailbox/ingresses/postmark/inbound_emails#create</w:t>
+      </w:r>
+    </w:p>
+    <w:p>
+      <w:pPr>
+        <w:pStyle w:val="Normal"/>
+        <w:bidi w:val="0"/>
+        <w:jc w:val="left"/>
+        <w:rPr/>
+      </w:pPr>
+      <w:r>
+        <w:rPr/>
+        <w:t xml:space="preserve">              </w:t>
+      </w:r>
+      <w:r>
+        <w:rPr/>
+        <w:t>rails_relay_inbound_emails POST   /rails/action_mailbox/relay/inbound_emails(.:format)                                              action_mailbox/ingresses/relay/inbound_emails#create</w:t>
+      </w:r>
+    </w:p>
+    <w:p>
+      <w:pPr>
+        <w:pStyle w:val="Normal"/>
+        <w:bidi w:val="0"/>
+        <w:jc w:val="left"/>
+        <w:rPr/>
+      </w:pPr>
+      <w:r>
+        <w:rPr/>
+        <w:t xml:space="preserve">           </w:t>
+      </w:r>
+      <w:r>
+        <w:rPr/>
+        <w:t>rails_sendgrid_inbound_emails POST   /rails/action_mailbox/sendgrid/inbound_emails(.:format)                                           action_mailbox/ingresses/sendgrid/inbound_emails#create</w:t>
+      </w:r>
+    </w:p>
+    <w:p>
+      <w:pPr>
+        <w:pStyle w:val="Normal"/>
+        <w:bidi w:val="0"/>
+        <w:jc w:val="left"/>
+        <w:rPr/>
+      </w:pPr>
+      <w:r>
+        <w:rPr/>
+        <w:t xml:space="preserve">     </w:t>
+      </w:r>
+      <w:r>
+        <w:rPr/>
+        <w:t>rails_mandrill_inbound_health_check GET    /rails/action_mailbox/mandrill/inbound_emails(.:format)                                           action_mailbox/ingresses/mandrill/inbound_emails#health_check</w:t>
+      </w:r>
+    </w:p>
+    <w:p>
+      <w:pPr>
+        <w:pStyle w:val="Normal"/>
+        <w:bidi w:val="0"/>
+        <w:jc w:val="left"/>
+        <w:rPr/>
+      </w:pPr>
+      <w:r>
+        <w:rPr/>
+        <w:t xml:space="preserve">           </w:t>
+      </w:r>
+      <w:r>
+        <w:rPr/>
+        <w:t>rails_mandrill_inbound_emails POST   /rails/action_mailbox/mandrill/inbound_emails(.:format)                                           action_mailbox/ingresses/mandrill/inbound_emails#create</w:t>
+      </w:r>
+    </w:p>
+    <w:p>
+      <w:pPr>
+        <w:pStyle w:val="Normal"/>
+        <w:bidi w:val="0"/>
+        <w:jc w:val="left"/>
+        <w:rPr/>
+      </w:pPr>
+      <w:r>
+        <w:rPr/>
+        <w:t xml:space="preserve">            </w:t>
+      </w:r>
+      <w:r>
+        <w:rPr/>
+        <w:t>rails_mailgun_inbound_emails POST   /rails/action_mailbox/mailgun/inbound_emails/mime(.:format)                                       action_mailbox/ingresses/mailgun/inbound_emails#create</w:t>
+      </w:r>
+    </w:p>
+    <w:p>
+      <w:pPr>
+        <w:pStyle w:val="Normal"/>
+        <w:bidi w:val="0"/>
+        <w:jc w:val="left"/>
+        <w:rPr/>
+      </w:pPr>
+      <w:r>
+        <w:rPr/>
+        <w:t xml:space="preserve">          </w:t>
+      </w:r>
+      <w:r>
+        <w:rPr/>
+        <w:t>rails_conductor_inbound_emails GET    /rails/conductor/action_mailbox/inbound_emails(.:format)                                          rails/conductor/action_mailbox/inbound_emails#index</w:t>
+      </w:r>
+    </w:p>
+    <w:p>
+      <w:pPr>
+        <w:pStyle w:val="Normal"/>
+        <w:bidi w:val="0"/>
+        <w:jc w:val="left"/>
+        <w:rPr/>
+      </w:pPr>
+      <w:r>
+        <w:rPr/>
+        <w:t xml:space="preserve">                                         </w:t>
+      </w:r>
+      <w:r>
+        <w:rPr/>
+        <w:t>POST   /rails/conductor/action_mailbox/inbound_emails(.:format)                                          rails/conductor/action_mailbox/inbound_emails#create</w:t>
+      </w:r>
+    </w:p>
+    <w:p>
+      <w:pPr>
+        <w:pStyle w:val="Normal"/>
+        <w:bidi w:val="0"/>
+        <w:jc w:val="left"/>
+        <w:rPr/>
+      </w:pPr>
+      <w:r>
+        <w:rPr/>
+        <w:t xml:space="preserve">       </w:t>
+      </w:r>
+      <w:r>
+        <w:rPr/>
+        <w:t>new_rails_conductor_inbound_email GET    /rails/conductor/action_mailbox/inbound_emails/new(.:format)                                      rails/conductor/action_mailbox/inbound_emails#new</w:t>
+      </w:r>
+    </w:p>
+    <w:p>
+      <w:pPr>
+        <w:pStyle w:val="Normal"/>
+        <w:bidi w:val="0"/>
+        <w:jc w:val="left"/>
+        <w:rPr/>
+      </w:pPr>
+      <w:r>
+        <w:rPr/>
+        <w:t xml:space="preserve">      </w:t>
+      </w:r>
+      <w:r>
+        <w:rPr/>
+        <w:t>edit_rails_conductor_inbound_email GET    /rails/conductor/action_mailbox/inbound_emails/:id/edit(.:format)                                 rails/conductor/action_mailbox/inbound_emails#edit</w:t>
+      </w:r>
+    </w:p>
+    <w:p>
+      <w:pPr>
+        <w:pStyle w:val="Normal"/>
+        <w:bidi w:val="0"/>
+        <w:jc w:val="left"/>
+        <w:rPr/>
+      </w:pPr>
+      <w:r>
+        <w:rPr/>
+        <w:t xml:space="preserve">           </w:t>
+      </w:r>
+      <w:r>
+        <w:rPr/>
+        <w:t>rails_conductor_inbound_email GET    /rails/conductor/action_mailbox/inbound_emails/:id(.:format)                                      rails/conductor/action_mailbox/inbound_emails#show</w:t>
+      </w:r>
+    </w:p>
+    <w:p>
+      <w:pPr>
+        <w:pStyle w:val="Normal"/>
+        <w:bidi w:val="0"/>
+        <w:jc w:val="left"/>
+        <w:rPr/>
+      </w:pPr>
+      <w:r>
+        <w:rPr/>
+        <w:t xml:space="preserve">                                         </w:t>
+      </w:r>
+      <w:r>
+        <w:rPr/>
+        <w:t>PATCH  /rails/conductor/action_mailbox/inbound_emails/:id(.:format)                                      rails/conductor/action_mailbox/inbound_emails#update</w:t>
+      </w:r>
+    </w:p>
+    <w:p>
+      <w:pPr>
+        <w:pStyle w:val="Normal"/>
+        <w:bidi w:val="0"/>
+        <w:jc w:val="left"/>
+        <w:rPr/>
+      </w:pPr>
+      <w:r>
+        <w:rPr/>
+        <w:t xml:space="preserve">                                         </w:t>
+      </w:r>
+      <w:r>
+        <w:rPr/>
+        <w:t>PUT    /rails/conductor/action_mailbox/inbound_emails/:id(.:format)                                      rails/conductor/action_mailbox/inbound_emails#update</w:t>
+      </w:r>
+    </w:p>
+    <w:p>
+      <w:pPr>
+        <w:pStyle w:val="Normal"/>
+        <w:bidi w:val="0"/>
+        <w:jc w:val="left"/>
+        <w:rPr/>
+      </w:pPr>
+      <w:r>
+        <w:rPr/>
+        <w:t xml:space="preserve">                                         </w:t>
+      </w:r>
+      <w:r>
+        <w:rPr/>
+        <w:t>DELETE /rails/conductor/action_mailbox/inbound_emails/:id(.:format)                                      rails/conductor/action_mailbox/inbound_emails#destroy</w:t>
+      </w:r>
+    </w:p>
+    <w:p>
+      <w:pPr>
+        <w:pStyle w:val="Normal"/>
+        <w:bidi w:val="0"/>
+        <w:jc w:val="left"/>
+        <w:rPr/>
+      </w:pPr>
+      <w:r>
+        <w:rPr/>
+        <w:t>new_rails_conductor_inbound_email_source GET    /rails/conductor/action_mailbox/inbound_emails/sources/new(.:format)                              rails/conductor/action_mailbox/inbound_emails/sources#new</w:t>
+      </w:r>
+    </w:p>
+    <w:p>
+      <w:pPr>
+        <w:pStyle w:val="Normal"/>
+        <w:bidi w:val="0"/>
+        <w:jc w:val="left"/>
+        <w:rPr/>
+      </w:pPr>
+      <w:r>
+        <w:rPr/>
+        <w:t xml:space="preserve">   </w:t>
+      </w:r>
+      <w:r>
+        <w:rPr/>
+        <w:t>rails_conductor_inbound_email_sources POST   /rails/conductor/action_mailbox/inbound_emails/sources(.:format)                                  rails/conductor/action_mailbox/inbound_emails/sources#create</w:t>
+      </w:r>
+    </w:p>
+    <w:p>
+      <w:pPr>
+        <w:pStyle w:val="Normal"/>
+        <w:bidi w:val="0"/>
+        <w:jc w:val="left"/>
+        <w:rPr/>
+      </w:pPr>
+      <w:r>
+        <w:rPr/>
+        <w:t xml:space="preserve">   </w:t>
+      </w:r>
+      <w:r>
+        <w:rPr/>
+        <w:t>rails_conductor_inbound_email_reroute POST   /rails/conductor/action_mailbox/:inbound_email_id/reroute(.:format)                               rails/conductor/action_mailbox/reroutes#create</w:t>
+      </w:r>
+    </w:p>
+    <w:p>
+      <w:pPr>
+        <w:pStyle w:val="Normal"/>
+        <w:bidi w:val="0"/>
+        <w:jc w:val="left"/>
+        <w:rPr/>
+      </w:pPr>
+      <w:r>
+        <w:rPr/>
+        <w:t>rails_conductor_inbound_email_incinerate POST   /rails/conductor/action_mailbox/:inbound_email_id/incinerate(.:format)                            rails/conductor/action_mailbox/incinerates#create</w:t>
+      </w:r>
+    </w:p>
+    <w:p>
+      <w:pPr>
+        <w:pStyle w:val="Normal"/>
+        <w:bidi w:val="0"/>
+        <w:jc w:val="left"/>
+        <w:rPr/>
+      </w:pPr>
+      <w:r>
+        <w:rPr/>
+        <w:t xml:space="preserve">                      </w:t>
+      </w:r>
+      <w:r>
+        <w:rPr/>
+        <w:t>rails_service_blob GET    /rails/active_storage/blobs/redirect/:signed_id/*filename(.:format)                               active_storage/blobs/redirect#show</w:t>
+      </w:r>
+    </w:p>
+    <w:p>
+      <w:pPr>
+        <w:pStyle w:val="Normal"/>
+        <w:bidi w:val="0"/>
+        <w:jc w:val="left"/>
+        <w:rPr/>
+      </w:pPr>
+      <w:r>
+        <w:rPr/>
+        <w:t xml:space="preserve">                </w:t>
+      </w:r>
+      <w:r>
+        <w:rPr/>
+        <w:t>rails_service_blob_proxy GET    /rails/active_storage/blobs/proxy/:signed_id/*filename(.:format)                                  active_storage/blobs/proxy#show</w:t>
+      </w:r>
+    </w:p>
+    <w:p>
+      <w:pPr>
+        <w:pStyle w:val="Normal"/>
+        <w:bidi w:val="0"/>
+        <w:jc w:val="left"/>
+        <w:rPr/>
+      </w:pPr>
+      <w:r>
+        <w:rPr/>
+        <w:t xml:space="preserve">                                         </w:t>
+      </w:r>
+      <w:r>
+        <w:rPr/>
+        <w:t>GET    /rails/active_storage/blobs/:signed_id/*filename(.:format)                                        active_storage/blobs/redirect#show</w:t>
+      </w:r>
+    </w:p>
+    <w:p>
+      <w:pPr>
+        <w:pStyle w:val="Normal"/>
+        <w:bidi w:val="0"/>
+        <w:jc w:val="left"/>
+        <w:rPr/>
+      </w:pPr>
+      <w:r>
+        <w:rPr/>
+        <w:t xml:space="preserve">               </w:t>
+      </w:r>
+      <w:r>
+        <w:rPr/>
+        <w:t>rails_blob_representation GET    /rails/active_storage/representations/redirect/:signed_blob_id/:variation_key/*filename(.:format) active_storage/representations/redirect#show</w:t>
+      </w:r>
+    </w:p>
+    <w:p>
+      <w:pPr>
+        <w:pStyle w:val="Normal"/>
+        <w:bidi w:val="0"/>
+        <w:jc w:val="left"/>
+        <w:rPr/>
+      </w:pPr>
+      <w:r>
+        <w:rPr/>
+        <w:t xml:space="preserve">         </w:t>
+      </w:r>
+      <w:r>
+        <w:rPr/>
+        <w:t>rails_blob_representation_proxy GET    /rails/active_storage/representations/proxy/:signed_blob_id/:variation_key/*filename(.:format)    active_storage/representations/proxy#show</w:t>
+      </w:r>
+    </w:p>
+    <w:p>
+      <w:pPr>
+        <w:pStyle w:val="Normal"/>
+        <w:bidi w:val="0"/>
+        <w:jc w:val="left"/>
+        <w:rPr/>
+      </w:pPr>
+      <w:r>
+        <w:rPr/>
+        <w:t xml:space="preserve">                                         </w:t>
+      </w:r>
+      <w:r>
+        <w:rPr/>
+        <w:t>GET    /rails/active_storage/representations/:signed_blob_id/:variation_key/*filename(.:format)          active_storage/representations/redirect#show</w:t>
+      </w:r>
+    </w:p>
+    <w:p>
+      <w:pPr>
+        <w:pStyle w:val="Normal"/>
+        <w:bidi w:val="0"/>
+        <w:jc w:val="left"/>
+        <w:rPr/>
+      </w:pPr>
+      <w:r>
+        <w:rPr/>
+        <w:t xml:space="preserve">                      </w:t>
+      </w:r>
+      <w:r>
+        <w:rPr/>
+        <w:t>rails_disk_service GET    /rails/active_storage/disk/:encoded_key/*filename(.:format)                                       active_storage/disk#show</w:t>
+      </w:r>
+    </w:p>
+    <w:p>
+      <w:pPr>
+        <w:pStyle w:val="Normal"/>
+        <w:bidi w:val="0"/>
+        <w:jc w:val="left"/>
+        <w:rPr/>
+      </w:pPr>
+      <w:r>
+        <w:rPr/>
+        <w:t xml:space="preserve">               </w:t>
+      </w:r>
+      <w:r>
+        <w:rPr/>
+        <w:t>update_rails_disk_service PUT    /rails/active_storage/disk/:encoded_token(.:format)                                               active_storage/disk#update</w:t>
+      </w:r>
+    </w:p>
+    <w:p>
+      <w:pPr>
+        <w:pStyle w:val="Normal"/>
+        <w:bidi w:val="0"/>
+        <w:jc w:val="left"/>
+        <w:rPr/>
+      </w:pPr>
+      <w:r>
+        <w:rPr/>
         <w:t xml:space="preserve">                    </w:t>
       </w:r>
       <w:r>
         <w:rPr/>
-        <w:t>national_parks_index GET    /national_parks/index(.:format)                                                                   national_parks#index</w:t>
-      </w:r>
-    </w:p>
-    <w:p>
-      <w:pPr>
-        <w:pStyle w:val="Normal"/>
-        <w:bidi w:val="0"/>
-        <w:jc w:val="left"/>
-        <w:rPr/>
-      </w:pPr>
-      <w:r>
-        <w:rPr/>
-        <w:t xml:space="preserve">                 </w:t>
-      </w:r>
-      <w:r>
-        <w:rPr/>
-        <w:t>national_parks_by_state GET    /national_parks/by_state(.:format)                                                                national_parks#by_state</w:t>
-      </w:r>
-    </w:p>
-    <w:p>
-      <w:pPr>
-        <w:pStyle w:val="Normal"/>
-        <w:bidi w:val="0"/>
-        <w:jc w:val="left"/>
-        <w:rPr/>
-      </w:pPr>
-      <w:r>
-        <w:rPr/>
-        <w:t xml:space="preserve">        </w:t>
-      </w:r>
-      <w:r>
-        <w:rPr/>
-        <w:t>turbo_recede_historical_location GET    /recede_historical_location(.:format)                                                             turbo/native/navigation#recede</w:t>
-      </w:r>
-    </w:p>
-    <w:p>
-      <w:pPr>
-        <w:pStyle w:val="Normal"/>
-        <w:bidi w:val="0"/>
-        <w:jc w:val="left"/>
-        <w:rPr/>
-      </w:pPr>
-      <w:r>
-        <w:rPr/>
-        <w:t xml:space="preserve">        </w:t>
-      </w:r>
-      <w:r>
-        <w:rPr/>
-        <w:t>turbo_resume_historical_location GET    /resume_historical_location(.:format)                                                             turbo/native/navigation#resume</w:t>
-      </w:r>
-    </w:p>
-    <w:p>
-      <w:pPr>
-        <w:pStyle w:val="Normal"/>
-        <w:bidi w:val="0"/>
-        <w:jc w:val="left"/>
-        <w:rPr/>
-      </w:pPr>
-      <w:r>
-        <w:rPr/>
-        <w:t xml:space="preserve">       </w:t>
-      </w:r>
-      <w:r>
-        <w:rPr/>
-        <w:t>turbo_refresh_historical_location GET    /refresh_historical_location(.:format)                                                            turbo/native/navigation#refresh</w:t>
-      </w:r>
-    </w:p>
-    <w:p>
-      <w:pPr>
-        <w:pStyle w:val="Normal"/>
-        <w:bidi w:val="0"/>
-        <w:jc w:val="left"/>
-        <w:rPr/>
-      </w:pPr>
-      <w:r>
-        <w:rPr/>
-        <w:t xml:space="preserve">           </w:t>
-      </w:r>
-      <w:r>
-        <w:rPr/>
-        <w:t>rails_postmark_inbound_emails POST   /rails/action_mailbox/postmark/inbound_emails(.:format)                                           action_mailbox/ingresses/postmark/inbound_emails#create</w:t>
-      </w:r>
-    </w:p>
-    <w:p>
-      <w:pPr>
-        <w:pStyle w:val="Normal"/>
-        <w:bidi w:val="0"/>
-        <w:jc w:val="left"/>
-        <w:rPr/>
-      </w:pPr>
-      <w:r>
-        <w:rPr/>
-        <w:t xml:space="preserve">              </w:t>
-      </w:r>
-      <w:r>
-        <w:rPr/>
-        <w:t>rails_relay_inbound_emails POST   /rails/action_mailbox/relay/inbound_emails(.:format)                                              action_mailbox/ingresses/relay/inbound_emails#create</w:t>
-      </w:r>
-    </w:p>
-    <w:p>
-      <w:pPr>
-        <w:pStyle w:val="Normal"/>
-        <w:bidi w:val="0"/>
-        <w:jc w:val="left"/>
-        <w:rPr/>
-      </w:pPr>
-      <w:r>
-        <w:rPr/>
-        <w:t xml:space="preserve">           </w:t>
-      </w:r>
-      <w:r>
-        <w:rPr/>
-        <w:t>rails_sendgrid_inbound_emails POST   /rails/action_mailbox/sendgrid/inbound_emails(.:format)                                           action_mailbox/ingresses/sendgrid/inbound_emails#create</w:t>
-      </w:r>
-    </w:p>
-    <w:p>
-      <w:pPr>
-        <w:pStyle w:val="Normal"/>
-        <w:bidi w:val="0"/>
-        <w:jc w:val="left"/>
-        <w:rPr/>
-      </w:pPr>
-      <w:r>
-        <w:rPr/>
-        <w:t xml:space="preserve">     </w:t>
-      </w:r>
-      <w:r>
-        <w:rPr/>
-        <w:t>rails_mandrill_inbound_health_check GET    /rails/action_mailbox/mandrill/inbound_emails(.:format)                                           action_mailbox/ingresses/mandrill/inbound_emails#health_check</w:t>
-      </w:r>
-    </w:p>
-    <w:p>
-      <w:pPr>
-        <w:pStyle w:val="Normal"/>
-        <w:bidi w:val="0"/>
-        <w:jc w:val="left"/>
-        <w:rPr/>
-      </w:pPr>
-      <w:r>
-        <w:rPr/>
-        <w:t xml:space="preserve">           </w:t>
-      </w:r>
-      <w:r>
-        <w:rPr/>
-        <w:t>rails_mandrill_inbound_emails POST   /rails/action_mailbox/mandrill/inbound_emails(.:format)                                           action_mailbox/ingresses/mandrill/inbound_emails#create</w:t>
-      </w:r>
-    </w:p>
-    <w:p>
-      <w:pPr>
-        <w:pStyle w:val="Normal"/>
-        <w:bidi w:val="0"/>
-        <w:jc w:val="left"/>
-        <w:rPr/>
-      </w:pPr>
-      <w:r>
-        <w:rPr/>
-        <w:t xml:space="preserve">            </w:t>
-      </w:r>
-      <w:r>
-        <w:rPr/>
-        <w:t>rails_mailgun_inbound_emails POST   /rails/action_mailbox/mailgun/inbound_emails/mime(.:format)                                       action_mailbox/ingresses/mailgun/inbound_emails#create</w:t>
-      </w:r>
-    </w:p>
-    <w:p>
-      <w:pPr>
-        <w:pStyle w:val="Normal"/>
-        <w:bidi w:val="0"/>
-        <w:jc w:val="left"/>
-        <w:rPr/>
-      </w:pPr>
-      <w:r>
-        <w:rPr/>
-        <w:t xml:space="preserve">          </w:t>
-      </w:r>
-      <w:r>
-        <w:rPr/>
-        <w:t>rails_conductor_inbound_emails GET    /rails/conductor/action_mailbox/inbound_emails(.:format)                                          rails/conductor/action_mailbox/inbound_emails#index</w:t>
-      </w:r>
-    </w:p>
-    <w:p>
-      <w:pPr>
-        <w:pStyle w:val="Normal"/>
-        <w:bidi w:val="0"/>
-        <w:jc w:val="left"/>
-        <w:rPr/>
-      </w:pPr>
-      <w:r>
-        <w:rPr/>
-        <w:t xml:space="preserve">                                         </w:t>
-      </w:r>
-      <w:r>
-        <w:rPr/>
-        <w:t>POST   /rails/conductor/action_mailbox/inbound_emails(.:format)                                          rails/conductor/action_mailbox/inbound_emails#create</w:t>
-      </w:r>
-    </w:p>
-    <w:p>
-      <w:pPr>
-        <w:pStyle w:val="Normal"/>
-        <w:bidi w:val="0"/>
-        <w:jc w:val="left"/>
-        <w:rPr/>
-      </w:pPr>
-      <w:r>
-        <w:rPr/>
-        <w:t xml:space="preserve">       </w:t>
-      </w:r>
-      <w:r>
-        <w:rPr/>
-        <w:t>new_rails_conductor_inbound_email GET    /rails/conductor/action_mailbox/inbound_emails/new(.:format)                                      rails/conductor/action_mailbox/inbound_emails#new</w:t>
-      </w:r>
-    </w:p>
-    <w:p>
-      <w:pPr>
-        <w:pStyle w:val="Normal"/>
-        <w:bidi w:val="0"/>
-        <w:jc w:val="left"/>
-        <w:rPr/>
-      </w:pPr>
-      <w:r>
-        <w:rPr/>
-        <w:t xml:space="preserve">      </w:t>
-      </w:r>
-      <w:r>
-        <w:rPr/>
-        <w:t>edit_rails_conductor_inbound_email GET    /rails/conductor/action_mailbox/inbound_emails/:id/edit(.:format)                                 rails/conductor/action_mailbox/inbound_emails#edit</w:t>
-      </w:r>
-    </w:p>
-    <w:p>
-      <w:pPr>
-        <w:pStyle w:val="Normal"/>
-        <w:bidi w:val="0"/>
-        <w:jc w:val="left"/>
-        <w:rPr/>
-      </w:pPr>
-      <w:r>
-        <w:rPr/>
-        <w:t xml:space="preserve">           </w:t>
-      </w:r>
-      <w:r>
-        <w:rPr/>
-        <w:t>rails_conductor_inbound_email GET    /rails/conductor/action_mailbox/inbound_emails/:id(.:format)                                      rails/conductor/action_mailbox/inbound_emails#show</w:t>
-      </w:r>
-    </w:p>
-    <w:p>
-      <w:pPr>
-        <w:pStyle w:val="Normal"/>
-        <w:bidi w:val="0"/>
-        <w:jc w:val="left"/>
-        <w:rPr/>
-      </w:pPr>
-      <w:r>
-        <w:rPr/>
-        <w:t xml:space="preserve">                                         </w:t>
-      </w:r>
-      <w:r>
-        <w:rPr/>
-        <w:t>PATCH  /rails/conductor/action_mailbox/inbound_emails/:id(.:format)                                      rails/conductor/action_mailbox/inbound_emails#update</w:t>
-      </w:r>
-    </w:p>
-    <w:p>
-      <w:pPr>
-        <w:pStyle w:val="Normal"/>
-        <w:bidi w:val="0"/>
-        <w:jc w:val="left"/>
-        <w:rPr/>
-      </w:pPr>
-      <w:r>
-        <w:rPr/>
-        <w:t xml:space="preserve">                                         </w:t>
-      </w:r>
-      <w:r>
-        <w:rPr/>
-        <w:t>PUT    /rails/conductor/action_mailbox/inbound_emails/:id(.:format)                                      rails/conductor/action_mailbox/inbound_emails#update</w:t>
-      </w:r>
-    </w:p>
-    <w:p>
-      <w:pPr>
-        <w:pStyle w:val="Normal"/>
-        <w:bidi w:val="0"/>
-        <w:jc w:val="left"/>
-        <w:rPr/>
-      </w:pPr>
-      <w:r>
-        <w:rPr/>
-        <w:t xml:space="preserve">                                         </w:t>
-      </w:r>
-      <w:r>
-        <w:rPr/>
-        <w:t>DELETE /rails/conductor/action_mailbox/inbound_emails/:id(.:format)                                      rails/conductor/action_mailbox/inbound_emails#destroy</w:t>
-      </w:r>
-    </w:p>
-    <w:p>
-      <w:pPr>
-        <w:pStyle w:val="Normal"/>
-        <w:bidi w:val="0"/>
-        <w:jc w:val="left"/>
-        <w:rPr/>
-      </w:pPr>
-      <w:r>
-        <w:rPr/>
-        <w:t>new_rails_conductor_inbound_email_source GET    /rails/conductor/action_mailbox/inbound_emails/sources/new(.:format)                              rails/conductor/action_mailbox/inbound_emails/sources#new</w:t>
-      </w:r>
-    </w:p>
-    <w:p>
-      <w:pPr>
-        <w:pStyle w:val="Normal"/>
-        <w:bidi w:val="0"/>
-        <w:jc w:val="left"/>
-        <w:rPr/>
-      </w:pPr>
-      <w:r>
-        <w:rPr/>
-        <w:t xml:space="preserve">   </w:t>
-      </w:r>
-      <w:r>
-        <w:rPr/>
-        <w:t>rails_conductor_inbound_email_sources POST   /rails/conductor/action_mailbox/inbound_emails/sources(.:format)                                  rails/conductor/action_mailbox/inbound_emails/sources#create</w:t>
-      </w:r>
-    </w:p>
-    <w:p>
-      <w:pPr>
-        <w:pStyle w:val="Normal"/>
-        <w:bidi w:val="0"/>
-        <w:jc w:val="left"/>
-        <w:rPr/>
-      </w:pPr>
-      <w:r>
-        <w:rPr/>
-        <w:t xml:space="preserve">   </w:t>
-      </w:r>
-      <w:r>
-        <w:rPr/>
-        <w:t>rails_conductor_inbound_email_reroute POST   /rails/conductor/action_mailbox/:inbound_email_id/reroute(.:format)                               rails/conductor/action_mailbox/reroutes#create</w:t>
-      </w:r>
-    </w:p>
-    <w:p>
-      <w:pPr>
-        <w:pStyle w:val="Normal"/>
-        <w:bidi w:val="0"/>
-        <w:jc w:val="left"/>
-        <w:rPr/>
-      </w:pPr>
-      <w:r>
-        <w:rPr/>
-        <w:t>rails_conductor_inbound_email_incinerate POST   /rails/conductor/action_mailbox/:inbound_email_id/incinerate(.:format)                            rails/conductor/action_mailbox/incinerates#create</w:t>
-      </w:r>
-    </w:p>
-    <w:p>
-      <w:pPr>
-        <w:pStyle w:val="Normal"/>
-        <w:bidi w:val="0"/>
-        <w:jc w:val="left"/>
-        <w:rPr/>
-      </w:pPr>
-      <w:r>
-        <w:rPr/>
-        <w:t xml:space="preserve">                      </w:t>
-      </w:r>
-      <w:r>
-        <w:rPr/>
-        <w:t>rails_service_blob GET    /rails/active_storage/blobs/redirect/:signed_id/*filename(.:format)                               active_storage/blobs/redirect#show</w:t>
-      </w:r>
-    </w:p>
-    <w:p>
-      <w:pPr>
-        <w:pStyle w:val="Normal"/>
-        <w:bidi w:val="0"/>
-        <w:jc w:val="left"/>
-        <w:rPr/>
-      </w:pPr>
-      <w:r>
-        <w:rPr/>
-        <w:t xml:space="preserve">                </w:t>
-      </w:r>
-      <w:r>
-        <w:rPr/>
-        <w:t>rails_service_blob_proxy GET    /rails/active_storage/blobs/proxy/:signed_id/*filename(.:format)                                  active_storage/blobs/proxy#show</w:t>
-      </w:r>
-    </w:p>
-    <w:p>
-      <w:pPr>
-        <w:pStyle w:val="Normal"/>
-        <w:bidi w:val="0"/>
-        <w:jc w:val="left"/>
-        <w:rPr/>
-      </w:pPr>
-      <w:r>
-        <w:rPr/>
-        <w:t xml:space="preserve">                                         </w:t>
-      </w:r>
-      <w:r>
-        <w:rPr/>
-        <w:t>GET    /rails/active_storage/blobs/:signed_id/*filename(.:format)                                        active_storage/blobs/redirect#show</w:t>
-      </w:r>
-    </w:p>
-    <w:p>
-      <w:pPr>
-        <w:pStyle w:val="Normal"/>
-        <w:bidi w:val="0"/>
-        <w:jc w:val="left"/>
-        <w:rPr/>
-      </w:pPr>
-      <w:r>
-        <w:rPr/>
-        <w:t xml:space="preserve">               </w:t>
-      </w:r>
-      <w:r>
-        <w:rPr/>
-        <w:t>rails_blob_representation GET    /rails/active_storage/representations/redirect/:signed_blob_id/:variation_key/*filename(.:format) active_storage/representations/redirect#show</w:t>
-      </w:r>
-    </w:p>
-    <w:p>
-      <w:pPr>
-        <w:pStyle w:val="Normal"/>
-        <w:bidi w:val="0"/>
-        <w:jc w:val="left"/>
-        <w:rPr/>
-      </w:pPr>
-      <w:r>
-        <w:rPr/>
-        <w:t xml:space="preserve">         </w:t>
-      </w:r>
-      <w:r>
-        <w:rPr/>
-        <w:t>rails_blob_representation_proxy GET    /rails/active_storage/representations/proxy/:signed_blob_id/:variation_key/*filename(.:format)    active_storage/representations/proxy#show</w:t>
-      </w:r>
-    </w:p>
-    <w:p>
-      <w:pPr>
-        <w:pStyle w:val="Normal"/>
-        <w:bidi w:val="0"/>
-        <w:jc w:val="left"/>
-        <w:rPr/>
-      </w:pPr>
-      <w:r>
-        <w:rPr/>
-        <w:t xml:space="preserve">                                         </w:t>
-      </w:r>
-      <w:r>
-        <w:rPr/>
-        <w:t>GET    /rails/active_storage/representations/:signed_blob_id/:variation_key/*filename(.:format)          active_storage/representations/redirect#show</w:t>
-      </w:r>
-    </w:p>
-    <w:p>
-      <w:pPr>
-        <w:pStyle w:val="Normal"/>
-        <w:bidi w:val="0"/>
-        <w:jc w:val="left"/>
-        <w:rPr/>
-      </w:pPr>
-      <w:r>
-        <w:rPr/>
-        <w:t xml:space="preserve">                      </w:t>
-      </w:r>
-      <w:r>
-        <w:rPr/>
-        <w:t>rails_disk_service GET    /rails/active_storage/disk/:encoded_key/*filename(.:format)                                       active_storage/disk#show</w:t>
-      </w:r>
-    </w:p>
-    <w:p>
-      <w:pPr>
-        <w:pStyle w:val="Normal"/>
-        <w:bidi w:val="0"/>
-        <w:jc w:val="left"/>
-        <w:rPr/>
-      </w:pPr>
-      <w:r>
-        <w:rPr/>
-        <w:t xml:space="preserve">               </w:t>
-      </w:r>
-      <w:r>
-        <w:rPr/>
-        <w:t>update_rails_disk_service PUT    /rails/active_storage/disk/:encoded_token(.:format)                                               active_storage/disk#update</w:t>
-      </w:r>
-    </w:p>
-    <w:p>
-      <w:pPr>
-        <w:pStyle w:val="Normal"/>
-        <w:bidi w:val="0"/>
-        <w:jc w:val="left"/>
-        <w:rPr/>
-      </w:pPr>
-      <w:r>
-        <w:rPr/>
-        <w:t xml:space="preserve">                    </w:t>
-      </w:r>
-      <w:r>
-        <w:rPr/>
         <w:t>rails_direct_uploads POST   /rails/active_storage/direct_uploads(.:format)                                                    active_storage/direct_uploads#create</w:t>
       </w:r>
     </w:p>
@@ -5869,17 +6474,6 @@
       <w:r>
         <w:rPr/>
         <w:t xml:space="preserve">mike@mike-SEi:~/MikeWardProjects/PrMW01/NationalParks$ </w:t>
-      </w:r>
-    </w:p>
-    <w:p>
-      <w:pPr>
-        <w:pStyle w:val="Normal"/>
-        <w:bidi w:val="0"/>
-        <w:jc w:val="left"/>
-        <w:rPr/>
-      </w:pPr>
-      <w:r>
-        <w:rPr/>
       </w:r>
     </w:p>
     <w:p>

</xml_diff>